<commit_message>
Dante cert and CV update
</commit_message>
<xml_diff>
--- a/downloads/cvs/DOCX/Arron Ware CV AV Broadcast Technician Dec 25.docx
+++ b/downloads/cvs/DOCX/Arron Ware CV AV Broadcast Technician Dec 25.docx
@@ -98,25 +98,7 @@
           <w:sz w:val="24"/>
           <w:szCs w:val="24"/>
         </w:rPr>
-        <w:t xml:space="preserve">keen to apply my skillset within the media sector. I have an extensive knowledge of production hardware and software from my time studying Music &amp; Sound at the Manchester Metropolitan University. I spent a lot of this time recording sounds (for media sound design) and musicians in </w:t>
-      </w:r>
-      <w:r>
-        <w:rPr>
-          <w:b w:val="false"/>
-          <w:bCs w:val="false"/>
-          <w:sz w:val="24"/>
-          <w:szCs w:val="24"/>
-        </w:rPr>
-        <w:t xml:space="preserve">Dante-centric </w:t>
-      </w:r>
-      <w:r>
-        <w:rPr>
-          <w:b w:val="false"/>
-          <w:bCs w:val="false"/>
-          <w:sz w:val="24"/>
-          <w:szCs w:val="24"/>
-        </w:rPr>
-        <w:t xml:space="preserve">studios. </w:t>
+        <w:t xml:space="preserve">keen to apply my skillset within the media sector. I have an extensive knowledge of production hardware and software from my time studying Music &amp; Sound at the Manchester Metropolitan University. I spent a lot of this time recording sounds (for media sound design) and musicians in Dante-centric studios. </w:t>
       </w:r>
     </w:p>
     <w:p>
@@ -160,79 +142,7 @@
           <w:sz w:val="24"/>
           <w:szCs w:val="24"/>
         </w:rPr>
-        <w:t xml:space="preserve">I am often told I have a cheerful disposition, and I get on well with the older generation as well as being able to socialise with those my own age. I have </w:t>
-      </w:r>
-      <w:r>
-        <w:rPr>
-          <w:b w:val="false"/>
-          <w:bCs w:val="false"/>
-          <w:sz w:val="24"/>
-          <w:szCs w:val="24"/>
-        </w:rPr>
-        <w:t xml:space="preserve">completed </w:t>
-      </w:r>
-      <w:r>
-        <w:rPr>
-          <w:b w:val="false"/>
-          <w:bCs w:val="false"/>
-          <w:sz w:val="24"/>
-          <w:szCs w:val="24"/>
-        </w:rPr>
-        <w:t xml:space="preserve">work experience </w:t>
-      </w:r>
-      <w:r>
-        <w:rPr>
-          <w:b w:val="false"/>
-          <w:bCs w:val="false"/>
-          <w:sz w:val="24"/>
-          <w:szCs w:val="24"/>
-        </w:rPr>
-        <w:t>with dock10’s MCR Engineering team</w:t>
-      </w:r>
-      <w:r>
-        <w:rPr>
-          <w:b w:val="false"/>
-          <w:bCs w:val="false"/>
-          <w:sz w:val="24"/>
-          <w:szCs w:val="24"/>
-        </w:rPr>
-        <w:t xml:space="preserve">, </w:t>
-      </w:r>
-      <w:r>
-        <w:rPr>
-          <w:b w:val="false"/>
-          <w:bCs w:val="false"/>
-          <w:sz w:val="24"/>
-          <w:szCs w:val="24"/>
-        </w:rPr>
-        <w:t>I enjoyed utilising my technical knowledge</w:t>
-      </w:r>
-      <w:r>
-        <w:rPr>
-          <w:b w:val="false"/>
-          <w:bCs w:val="false"/>
-          <w:sz w:val="24"/>
-          <w:szCs w:val="24"/>
-        </w:rPr>
-        <w:t xml:space="preserve"> </w:t>
-      </w:r>
-      <w:r>
-        <w:rPr>
-          <w:b w:val="false"/>
-          <w:bCs w:val="false"/>
-          <w:sz w:val="24"/>
-          <w:szCs w:val="24"/>
-        </w:rPr>
-        <w:t>to aid productions whilst</w:t>
-      </w:r>
-      <w:r>
-        <w:rPr>
-          <w:b w:val="false"/>
-          <w:bCs w:val="false"/>
-          <w:sz w:val="24"/>
-          <w:szCs w:val="24"/>
-        </w:rPr>
-        <w:t xml:space="preserve"> communicating with a variety of people. Volunteering in the busiest charity shop in the centre of Manchester has given me valuable customer service skills that I believe make me perfect for this role.</w:t>
+        <w:t>I am often told I have a cheerful disposition, and I get on well with the older generation as well as being able to socialise with those my own age. I have completed work experience with dock10’s MCR Engineering team, I enjoyed utilising my technical knowledge to aid productions whilst communicating with a variety of people. Volunteering in the busiest charity shop in the centre of Manchester has given me valuable customer service skills that I believe make me perfect for this role.</w:t>
       </w:r>
     </w:p>
     <w:p>
@@ -434,7 +344,7 @@
       <w:hyperlink r:id="rId4">
         <w:r>
           <w:rPr>
-            <w:rStyle w:val="ListLabel74"/>
+            <w:rStyle w:val="ListLabel65"/>
             <w:rFonts w:eastAsia="Times New Roman"/>
             <w:color w:val="0563C1"/>
             <w:kern w:val="0"/>
@@ -728,13 +638,12 @@
     <w:p>
       <w:pPr>
         <w:pStyle w:val="Heading1"/>
-        <w:spacing w:before="0" w:after="176"/>
         <w:ind w:hanging="10" w:left="-5"/>
         <w:rPr/>
       </w:pPr>
       <w:r>
         <w:rPr/>
-        <w:t>RELEVANT EXPERIENCE</w:t>
+        <w:t>CERTIFICATES</w:t>
       </w:r>
     </w:p>
     <w:p>
@@ -746,14 +655,29 @@
       </w:pPr>
       <w:r>
         <w:rPr/>
-        <w:t>07/25–Present</w:t>
+        <w:t xml:space="preserve">12/25–12/28 </w:t>
       </w:r>
       <w:r>
         <w:rPr>
           <w:b/>
           <w:bCs/>
         </w:rPr>
-        <w:t xml:space="preserve"> Freelance (Sound Design, Photography, Web Development)</w:t>
+        <w:t>Audinate Dante Level 1 (3</w:t>
+      </w:r>
+      <w:r>
+        <w:rPr>
+          <w:b/>
+          <w:bCs/>
+          <w:vertAlign w:val="superscript"/>
+        </w:rPr>
+        <w:t>rd</w:t>
+      </w:r>
+      <w:r>
+        <w:rPr>
+          <w:b/>
+          <w:bCs/>
+        </w:rPr>
+        <w:t xml:space="preserve"> Edition)</w:t>
       </w:r>
     </w:p>
     <w:p>
@@ -769,7 +693,40 @@
       </w:pPr>
       <w:r>
         <w:rPr/>
-        <w:t>I have begun work on an audio drama project with at least 40 people involved. As the central story is based on ancient greek mythology, we have 20 people performing in a choir (which me and my co-lead sound designer will be orchestrating) to produce an atmospheric score.</w:t>
+        <w:t>This course developed my knowledge of TCP/IP networking, alongside how Dante systems interact with this protocol. This aids me in designing, maintaining, and interacting with these systems to ensure that they are configured in an efficient way.</w:t>
+      </w:r>
+    </w:p>
+    <w:p>
+      <w:pPr>
+        <w:pStyle w:val="Normal"/>
+        <w:spacing w:lineRule="auto" w:line="240" w:before="0" w:after="0"/>
+        <w:ind w:hanging="370" w:left="705" w:right="0"/>
+        <w:rPr>
+          <w:rFonts w:eastAsia="Times New Roman"/>
+          <w:color w:val="auto"/>
+          <w:kern w:val="0"/>
+          <w14:ligatures w14:val="none"/>
+        </w:rPr>
+      </w:pPr>
+      <w:r>
+        <w:rPr>
+          <w:rFonts w:eastAsia="Times New Roman"/>
+          <w:color w:val="auto"/>
+          <w:kern w:val="0"/>
+          <w14:ligatures w14:val="none"/>
+        </w:rPr>
+      </w:r>
+    </w:p>
+    <w:p>
+      <w:pPr>
+        <w:pStyle w:val="Heading1"/>
+        <w:spacing w:before="0" w:after="176"/>
+        <w:ind w:hanging="10" w:left="-5"/>
+        <w:rPr/>
+      </w:pPr>
+      <w:r>
+        <w:rPr/>
+        <w:t>RELEVANT EXPERIENCE</w:t>
       </w:r>
     </w:p>
     <w:p>
@@ -781,27 +738,14 @@
       </w:pPr>
       <w:r>
         <w:rPr/>
-        <w:t>10/</w:t>
-      </w:r>
-      <w:bookmarkStart w:id="1" w:name="_Int_89N34IBL"/>
-      <w:r>
-        <w:rPr/>
-        <w:t xml:space="preserve">25  </w:t>
+        <w:t>07/25–Present</w:t>
       </w:r>
       <w:r>
         <w:rPr>
           <w:b/>
           <w:bCs/>
         </w:rPr>
-        <w:t>dock</w:t>
-      </w:r>
-      <w:bookmarkEnd w:id="1"/>
-      <w:r>
-        <w:rPr>
-          <w:b/>
-          <w:bCs/>
-        </w:rPr>
-        <w:t>10</w:t>
+        <w:t xml:space="preserve"> Freelance (Sound Design, Photography, Web Development)</w:t>
       </w:r>
     </w:p>
     <w:p>
@@ -817,7 +761,7 @@
       </w:pPr>
       <w:r>
         <w:rPr/>
-        <w:t>Work experience with the AV Engineers at dock10 involved collaborating within an ongoing TV production set (1% Club &amp; Countdown). I ensured that equipment was functioning correctly (if not, we would conduct repairs). During my time here, we routed signals from studios to the correct control rooms whilst checking the health of signal paths to exterior junction boxes - so that signal quality was of a high standard.</w:t>
+        <w:t>I have begun work on an audio drama project with at least 40 people involved. As the central story is based on ancient greek mythology, we have 20 people performing in a choir (which me and my co-lead sound designer will be orchestrating) to produce an atmospheric score.</w:t>
       </w:r>
     </w:p>
     <w:p>
@@ -829,13 +773,27 @@
       </w:pPr>
       <w:r>
         <w:rPr/>
-        <w:t>11/24–6/25</w:t>
+        <w:t>10/</w:t>
+      </w:r>
+      <w:bookmarkStart w:id="1" w:name="_Int_89N34IBL"/>
+      <w:r>
+        <w:rPr/>
+        <w:t xml:space="preserve">25  </w:t>
       </w:r>
       <w:r>
         <w:rPr>
           <w:b/>
-        </w:rPr>
-        <w:t xml:space="preserve"> British Heart Foundation, Manchester Piccadilly</w:t>
+          <w:bCs/>
+        </w:rPr>
+        <w:t>dock</w:t>
+      </w:r>
+      <w:bookmarkEnd w:id="1"/>
+      <w:r>
+        <w:rPr>
+          <w:b/>
+          <w:bCs/>
+        </w:rPr>
+        <w:t>10</w:t>
       </w:r>
     </w:p>
     <w:p>
@@ -851,6 +809,40 @@
       </w:pPr>
       <w:r>
         <w:rPr/>
+        <w:t>Work experience with the AV Engineers at dock10 involved collaborating within an ongoing TV production set (1% Club &amp; Countdown). I ensured that equipment was functioning correctly (if not, we would conduct repairs). During my time here, we routed signals from studios to the correct control rooms whilst checking the health of signal paths to exterior junction boxes - so that signal quality was of a high standard.</w:t>
+      </w:r>
+    </w:p>
+    <w:p>
+      <w:pPr>
+        <w:pStyle w:val="Normal"/>
+        <w:spacing w:lineRule="auto" w:line="259" w:before="0" w:after="142"/>
+        <w:ind w:hanging="10" w:left="-5" w:right="0"/>
+        <w:rPr/>
+      </w:pPr>
+      <w:r>
+        <w:rPr/>
+        <w:t>11/24–6/25</w:t>
+      </w:r>
+      <w:r>
+        <w:rPr>
+          <w:b/>
+        </w:rPr>
+        <w:t xml:space="preserve"> British Heart Foundation, Manchester Piccadilly</w:t>
+      </w:r>
+    </w:p>
+    <w:p>
+      <w:pPr>
+        <w:pStyle w:val="Normal"/>
+        <w:numPr>
+          <w:ilvl w:val="0"/>
+          <w:numId w:val="3"/>
+        </w:numPr>
+        <w:spacing w:before="0" w:after="266"/>
+        <w:ind w:hanging="360" w:left="705" w:right="0"/>
+        <w:rPr/>
+      </w:pPr>
+      <w:r>
+        <w:rPr/>
         <w:t>I learned vital teamworking skills whilst working with my colleagues to organise stock and help different customers with their needs. I enjoyed meeting the different people who walked through the door of the shop each day, as I am a sociable person.</w:t>
       </w:r>
     </w:p>
@@ -1082,31 +1074,7 @@
       </w:pPr>
       <w:r>
         <w:rPr/>
-        <w:t xml:space="preserve">I frequently self-host my own </w:t>
-      </w:r>
-      <w:r>
-        <w:rPr/>
-        <w:t xml:space="preserve">web </w:t>
-      </w:r>
-      <w:r>
-        <w:rPr/>
-        <w:t xml:space="preserve">services on my home server, this has taught me a lot about </w:t>
-      </w:r>
-      <w:r>
-        <w:rPr/>
-        <w:t>Linux</w:t>
-      </w:r>
-      <w:r>
-        <w:rPr/>
-        <w:t xml:space="preserve"> troubleshooting, </w:t>
-      </w:r>
-      <w:r>
-        <w:rPr/>
-        <w:t>scripting</w:t>
-      </w:r>
-      <w:r>
-        <w:rPr/>
-        <w:t xml:space="preserve"> and security hardening.</w:t>
+        <w:t>I frequently self-host my own web services on my home server, this has taught me a lot about Linux troubleshooting, scripting and security hardening.</w:t>
         <w:tab/>
       </w:r>
     </w:p>

</xml_diff>